<commit_message>
desenvolvimento do modulo 3 finalizado, algumas observacoes a se fazer, porem esta eficiente e operante
</commit_message>
<xml_diff>
--- a/Documentacao.docx
+++ b/Documentacao.docx
@@ -317,6 +317,26 @@
         <w:rPr>
           <w:sz w:val="24"/>
           <w:szCs w:val="24"/>
+        </w:rPr>
+      </w:pPr>
+      <w:r>
+        <w:rPr>
+          <w:sz w:val="24"/>
+          <w:szCs w:val="24"/>
+        </w:rPr>
+        <w:t>V3:</w:t>
+      </w:r>
+    </w:p>
+    <w:p>
+      <w:pPr>
+        <w:pStyle w:val="PargrafodaLista"/>
+        <w:numPr>
+          <w:ilvl w:val="0"/>
+          <w:numId w:val="2"/>
+        </w:numPr>
+        <w:rPr>
+          <w:sz w:val="24"/>
+          <w:szCs w:val="24"/>
           <w:u w:val="single"/>
         </w:rPr>
       </w:pPr>
@@ -325,7 +345,266 @@
           <w:sz w:val="24"/>
           <w:szCs w:val="24"/>
         </w:rPr>
-        <w:t>V3:</w:t>
+        <w:t xml:space="preserve">O método de abordagem foi alterando, passando a ser usada a extração de texto de arquivos </w:t>
+      </w:r>
+      <w:proofErr w:type="spellStart"/>
+      <w:r>
+        <w:rPr>
+          <w:sz w:val="24"/>
+          <w:szCs w:val="24"/>
+        </w:rPr>
+        <w:t>pdf</w:t>
+      </w:r>
+      <w:proofErr w:type="spellEnd"/>
+      <w:r>
+        <w:rPr>
+          <w:sz w:val="24"/>
+          <w:szCs w:val="24"/>
+        </w:rPr>
+        <w:t xml:space="preserve">. Para isso, primeiro é feita a conversão do </w:t>
+      </w:r>
+      <w:proofErr w:type="spellStart"/>
+      <w:r>
+        <w:rPr>
+          <w:sz w:val="24"/>
+          <w:szCs w:val="24"/>
+        </w:rPr>
+        <w:t>docx</w:t>
+      </w:r>
+      <w:proofErr w:type="spellEnd"/>
+      <w:r>
+        <w:rPr>
+          <w:sz w:val="24"/>
+          <w:szCs w:val="24"/>
+        </w:rPr>
+        <w:t xml:space="preserve"> para </w:t>
+      </w:r>
+      <w:proofErr w:type="spellStart"/>
+      <w:r>
+        <w:rPr>
+          <w:sz w:val="24"/>
+          <w:szCs w:val="24"/>
+        </w:rPr>
+        <w:t>pdf</w:t>
+      </w:r>
+      <w:proofErr w:type="spellEnd"/>
+      <w:r>
+        <w:rPr>
+          <w:sz w:val="24"/>
+          <w:szCs w:val="24"/>
+        </w:rPr>
+        <w:t>.</w:t>
+      </w:r>
+    </w:p>
+    <w:p>
+      <w:pPr>
+        <w:pStyle w:val="PargrafodaLista"/>
+        <w:numPr>
+          <w:ilvl w:val="0"/>
+          <w:numId w:val="2"/>
+        </w:numPr>
+        <w:rPr>
+          <w:sz w:val="24"/>
+          <w:szCs w:val="24"/>
+          <w:u w:val="single"/>
+        </w:rPr>
+      </w:pPr>
+      <w:r>
+        <w:rPr>
+          <w:sz w:val="24"/>
+          <w:szCs w:val="24"/>
+        </w:rPr>
+        <w:t>O algoritmo conta os textos do cabeçalho e o word não, então é feita uma contagem e é subtraída no final do algoritmo.</w:t>
+      </w:r>
+    </w:p>
+    <w:p>
+      <w:pPr>
+        <w:pStyle w:val="PargrafodaLista"/>
+        <w:numPr>
+          <w:ilvl w:val="0"/>
+          <w:numId w:val="2"/>
+        </w:numPr>
+        <w:rPr>
+          <w:sz w:val="24"/>
+          <w:szCs w:val="24"/>
+          <w:u w:val="single"/>
+        </w:rPr>
+      </w:pPr>
+      <w:r>
+        <w:rPr>
+          <w:sz w:val="24"/>
+          <w:szCs w:val="24"/>
+        </w:rPr>
+        <w:t xml:space="preserve">É gerado um arquivo </w:t>
+      </w:r>
+      <w:proofErr w:type="spellStart"/>
+      <w:r>
+        <w:rPr>
+          <w:sz w:val="24"/>
+          <w:szCs w:val="24"/>
+        </w:rPr>
+        <w:t>txt</w:t>
+      </w:r>
+      <w:proofErr w:type="spellEnd"/>
+      <w:r>
+        <w:rPr>
+          <w:sz w:val="24"/>
+          <w:szCs w:val="24"/>
+        </w:rPr>
+        <w:t xml:space="preserve"> com todo o texto do </w:t>
+      </w:r>
+      <w:proofErr w:type="spellStart"/>
+      <w:r>
+        <w:rPr>
+          <w:sz w:val="24"/>
+          <w:szCs w:val="24"/>
+        </w:rPr>
+        <w:t>docx</w:t>
+      </w:r>
+      <w:proofErr w:type="spellEnd"/>
+      <w:r>
+        <w:rPr>
+          <w:sz w:val="24"/>
+          <w:szCs w:val="24"/>
+        </w:rPr>
+        <w:t xml:space="preserve"> para possível conferencia de conteúdo e quantidade de </w:t>
+      </w:r>
+      <w:r>
+        <w:rPr>
+          <w:sz w:val="24"/>
+          <w:szCs w:val="24"/>
+        </w:rPr>
+        <w:t>caracteres</w:t>
+      </w:r>
+      <w:r>
+        <w:rPr>
+          <w:sz w:val="24"/>
+          <w:szCs w:val="24"/>
+        </w:rPr>
+        <w:t>.</w:t>
+      </w:r>
+    </w:p>
+    <w:p>
+      <w:pPr>
+        <w:pStyle w:val="PargrafodaLista"/>
+        <w:numPr>
+          <w:ilvl w:val="0"/>
+          <w:numId w:val="2"/>
+        </w:numPr>
+        <w:rPr>
+          <w:sz w:val="24"/>
+          <w:szCs w:val="24"/>
+          <w:u w:val="single"/>
+        </w:rPr>
+      </w:pPr>
+      <w:r>
+        <w:rPr>
+          <w:sz w:val="24"/>
+          <w:szCs w:val="24"/>
+        </w:rPr>
+        <w:t xml:space="preserve">Os arquivos </w:t>
+      </w:r>
+      <w:proofErr w:type="spellStart"/>
+      <w:r>
+        <w:rPr>
+          <w:sz w:val="24"/>
+          <w:szCs w:val="24"/>
+        </w:rPr>
+        <w:t>pdf</w:t>
+      </w:r>
+      <w:proofErr w:type="spellEnd"/>
+      <w:r>
+        <w:rPr>
+          <w:sz w:val="24"/>
+          <w:szCs w:val="24"/>
+        </w:rPr>
+        <w:t xml:space="preserve"> e </w:t>
+      </w:r>
+      <w:proofErr w:type="spellStart"/>
+      <w:r>
+        <w:rPr>
+          <w:sz w:val="24"/>
+          <w:szCs w:val="24"/>
+        </w:rPr>
+        <w:t>txt</w:t>
+      </w:r>
+      <w:proofErr w:type="spellEnd"/>
+      <w:r>
+        <w:rPr>
+          <w:sz w:val="24"/>
+          <w:szCs w:val="24"/>
+        </w:rPr>
+        <w:t xml:space="preserve"> são excluídos após o uso dos mesmos pelo algoritmo.</w:t>
+      </w:r>
+    </w:p>
+    <w:p>
+      <w:pPr>
+        <w:pStyle w:val="PargrafodaLista"/>
+        <w:numPr>
+          <w:ilvl w:val="0"/>
+          <w:numId w:val="2"/>
+        </w:numPr>
+        <w:rPr>
+          <w:sz w:val="24"/>
+          <w:szCs w:val="24"/>
+          <w:u w:val="single"/>
+        </w:rPr>
+      </w:pPr>
+      <w:r>
+        <w:rPr>
+          <w:sz w:val="24"/>
+          <w:szCs w:val="24"/>
+        </w:rPr>
+        <w:t xml:space="preserve">Após testar com vários arquivos reais, o algoritmo teve uma </w:t>
+      </w:r>
+      <w:r>
+        <w:rPr>
+          <w:sz w:val="24"/>
+          <w:szCs w:val="24"/>
+        </w:rPr>
+        <w:t xml:space="preserve">contagem </w:t>
+      </w:r>
+      <w:r>
+        <w:rPr>
+          <w:sz w:val="24"/>
+          <w:szCs w:val="24"/>
+        </w:rPr>
+        <w:t xml:space="preserve">média de 1,34% </w:t>
+      </w:r>
+      <w:r>
+        <w:rPr>
+          <w:sz w:val="24"/>
+          <w:szCs w:val="24"/>
+        </w:rPr>
+        <w:t xml:space="preserve">menor </w:t>
+      </w:r>
+      <w:r>
+        <w:rPr>
+          <w:sz w:val="24"/>
+          <w:szCs w:val="24"/>
+        </w:rPr>
+        <w:t>em relação a contagem do Word, utilizando 19 arquivos.</w:t>
+      </w:r>
+    </w:p>
+    <w:p>
+      <w:pPr>
+        <w:pStyle w:val="PargrafodaLista"/>
+        <w:numPr>
+          <w:ilvl w:val="0"/>
+          <w:numId w:val="2"/>
+        </w:numPr>
+        <w:rPr>
+          <w:sz w:val="24"/>
+          <w:szCs w:val="24"/>
+          <w:u w:val="single"/>
+        </w:rPr>
+      </w:pPr>
+      <w:r>
+        <w:rPr>
+          <w:sz w:val="24"/>
+          <w:szCs w:val="24"/>
+        </w:rPr>
+        <w:t>Um dos arquivos, teve uma diferença de 18%. Após testes unitários, mudanças no código e no arquivo, não foram encontrados os motivos de tal diferença.</w:t>
       </w:r>
     </w:p>
     <w:sectPr>
@@ -456,7 +735,7 @@
   <w:abstractNum w:abstractNumId="1" w15:restartNumberingAfterBreak="0">
     <w:nsid w:val="49FD3253"/>
     <w:multiLevelType w:val="hybridMultilevel"/>
-    <w:tmpl w:val="93FE1462"/>
+    <w:tmpl w:val="14FED612"/>
     <w:lvl w:ilvl="0" w:tplc="04160001">
       <w:start w:val="1"/>
       <w:numFmt w:val="bullet"/>

</xml_diff>